<commit_message>
docs - storage of files, add white logo , create network folder
</commit_message>
<xml_diff>
--- a/docs/Graphique/Charte Graphique.docx
+++ b/docs/Graphique/Charte Graphique.docx
@@ -1,6 +1,6 @@
 
 <file path=word/document.xml><?xml version="1.0" encoding="utf-8"?>
-<w:document xmlns:wpc="http://schemas.microsoft.com/office/word/2010/wordprocessingCanvas" xmlns:cx="http://schemas.microsoft.com/office/drawing/2014/chartex" xmlns:cx1="http://schemas.microsoft.com/office/drawing/2015/9/8/chartex" xmlns:cx2="http://schemas.microsoft.com/office/drawing/2015/10/21/chartex" xmlns:cx3="http://schemas.microsoft.com/office/drawing/2016/5/9/chartex" xmlns:cx4="http://schemas.microsoft.com/office/drawing/2016/5/10/chartex" xmlns:cx5="http://schemas.microsoft.com/office/drawing/2016/5/11/chartex" xmlns:cx6="http://schemas.microsoft.com/office/drawing/2016/5/12/chartex" xmlns:cx7="http://schemas.microsoft.com/office/drawing/2016/5/13/chartex" xmlns:cx8="http://schemas.microsoft.com/office/drawing/2016/5/14/chartex" xmlns:mc="http://schemas.openxmlformats.org/markup-compatibility/2006" xmlns:aink="http://schemas.microsoft.com/office/drawing/2016/ink" xmlns:am3d="http://schemas.microsoft.com/office/drawing/2017/model3d" xmlns:o="urn:schemas-microsoft-com:office:office" xmlns:oel="http://schemas.microsoft.com/office/2019/extlst" xmlns:r="http://schemas.openxmlformats.org/officeDocument/2006/relationships" xmlns:m="http://schemas.openxmlformats.org/officeDocument/2006/math" xmlns:v="urn:schemas-microsoft-com:vml" xmlns:wp14="http://schemas.microsoft.com/office/word/2010/wordprocessingDrawing" xmlns:wp="http://schemas.openxmlformats.org/drawingml/2006/wordprocessingDrawing" xmlns:w10="urn:schemas-microsoft-com:office:word" xmlns:w="http://schemas.openxmlformats.org/wordprocessingml/2006/main" xmlns:w14="http://schemas.microsoft.com/office/word/2010/wordml" xmlns:w15="http://schemas.microsoft.com/office/word/2012/wordml" xmlns:w16cex="http://schemas.microsoft.com/office/word/2018/wordml/cex" xmlns:w16cid="http://schemas.microsoft.com/office/word/2016/wordml/cid" xmlns:w16="http://schemas.microsoft.com/office/word/2018/wordml" xmlns:w16sdtdh="http://schemas.microsoft.com/office/word/2020/wordml/sdtdatahash" xmlns:w16se="http://schemas.microsoft.com/office/word/2015/wordml/symex" xmlns:wpg="http://schemas.microsoft.com/office/word/2010/wordprocessingGroup" xmlns:wpi="http://schemas.microsoft.com/office/word/2010/wordprocessingInk" xmlns:wne="http://schemas.microsoft.com/office/word/2006/wordml" xmlns:wps="http://schemas.microsoft.com/office/word/2010/wordprocessingShape" mc:Ignorable="w14 w15 w16se w16cid w16 w16cex w16sdtdh wp14">
+<w:document xmlns:wpc="http://schemas.microsoft.com/office/word/2010/wordprocessingCanvas" xmlns:cx="http://schemas.microsoft.com/office/drawing/2014/chartex" xmlns:cx1="http://schemas.microsoft.com/office/drawing/2015/9/8/chartex" xmlns:cx2="http://schemas.microsoft.com/office/drawing/2015/10/21/chartex" xmlns:cx3="http://schemas.microsoft.com/office/drawing/2016/5/9/chartex" xmlns:cx4="http://schemas.microsoft.com/office/drawing/2016/5/10/chartex" xmlns:cx5="http://schemas.microsoft.com/office/drawing/2016/5/11/chartex" xmlns:cx6="http://schemas.microsoft.com/office/drawing/2016/5/12/chartex" xmlns:cx7="http://schemas.microsoft.com/office/drawing/2016/5/13/chartex" xmlns:cx8="http://schemas.microsoft.com/office/drawing/2016/5/14/chartex" xmlns:mc="http://schemas.openxmlformats.org/markup-compatibility/2006" xmlns:aink="http://schemas.microsoft.com/office/drawing/2016/ink" xmlns:am3d="http://schemas.microsoft.com/office/drawing/2017/model3d" xmlns:o="urn:schemas-microsoft-com:office:office" xmlns:oel="http://schemas.microsoft.com/office/2019/extlst" xmlns:r="http://schemas.openxmlformats.org/officeDocument/2006/relationships" xmlns:m="http://schemas.openxmlformats.org/officeDocument/2006/math" xmlns:v="urn:schemas-microsoft-com:vml" xmlns:wp14="http://schemas.microsoft.com/office/word/2010/wordprocessingDrawing" xmlns:wp="http://schemas.openxmlformats.org/drawingml/2006/wordprocessingDrawing" xmlns:w10="urn:schemas-microsoft-com:office:word" xmlns:w="http://schemas.openxmlformats.org/wordprocessingml/2006/main" xmlns:w14="http://schemas.microsoft.com/office/word/2010/wordml" xmlns:w15="http://schemas.microsoft.com/office/word/2012/wordml" xmlns:w16cex="http://schemas.microsoft.com/office/word/2018/wordml/cex" xmlns:w16cid="http://schemas.microsoft.com/office/word/2016/wordml/cid" xmlns:w16="http://schemas.microsoft.com/office/word/2018/wordml" xmlns:w16du="http://schemas.microsoft.com/office/word/2023/wordml/word16du" xmlns:w16sdtdh="http://schemas.microsoft.com/office/word/2020/wordml/sdtdatahash" xmlns:w16se="http://schemas.microsoft.com/office/word/2015/wordml/symex" xmlns:wpg="http://schemas.microsoft.com/office/word/2010/wordprocessingGroup" xmlns:wpi="http://schemas.microsoft.com/office/word/2010/wordprocessingInk" xmlns:wne="http://schemas.microsoft.com/office/word/2006/wordml" xmlns:wps="http://schemas.microsoft.com/office/word/2010/wordprocessingShape" mc:Ignorable="w14 w15 w16se w16cid w16 w16cex w16sdtdh wp14">
   <w:body>
     <w:p>
       <w:pPr>
@@ -987,6 +987,13 @@
           <w:sz w:val="30"/>
           <w:szCs w:val="30"/>
         </w:rPr>
+        <w:t xml:space="preserve"> (en noir et en blanc)</w:t>
+      </w:r>
+      <w:r>
+        <w:rPr>
+          <w:sz w:val="30"/>
+          <w:szCs w:val="30"/>
+        </w:rPr>
         <w:t> :</w:t>
       </w:r>
     </w:p>
@@ -1044,6 +1051,47 @@
                     <a:ln>
                       <a:noFill/>
                     </a:ln>
+                  </pic:spPr>
+                </pic:pic>
+              </a:graphicData>
+            </a:graphic>
+          </wp:inline>
+        </w:drawing>
+      </w:r>
+      <w:r>
+        <w:rPr>
+          <w:sz w:val="30"/>
+          <w:szCs w:val="30"/>
+        </w:rPr>
+        <w:drawing>
+          <wp:inline distT="0" distB="0" distL="0" distR="0" wp14:anchorId="460DA391" wp14:editId="0BF45A5F">
+            <wp:extent cx="1653872" cy="1248205"/>
+            <wp:effectExtent l="0" t="0" r="3810" b="9525"/>
+            <wp:docPr id="2" name="Image 2" descr="Une image contenant logo&#10;&#10;Description générée automatiquement"/>
+            <wp:cNvGraphicFramePr>
+              <a:graphicFrameLocks xmlns:a="http://schemas.openxmlformats.org/drawingml/2006/main" noChangeAspect="1"/>
+            </wp:cNvGraphicFramePr>
+            <a:graphic xmlns:a="http://schemas.openxmlformats.org/drawingml/2006/main">
+              <a:graphicData uri="http://schemas.openxmlformats.org/drawingml/2006/picture">
+                <pic:pic xmlns:pic="http://schemas.openxmlformats.org/drawingml/2006/picture">
+                  <pic:nvPicPr>
+                    <pic:cNvPr id="2" name="Image 2" descr="Une image contenant logo&#10;&#10;Description générée automatiquement"/>
+                    <pic:cNvPicPr/>
+                  </pic:nvPicPr>
+                  <pic:blipFill>
+                    <a:blip r:embed="rId8"/>
+                    <a:stretch>
+                      <a:fillRect/>
+                    </a:stretch>
+                  </pic:blipFill>
+                  <pic:spPr>
+                    <a:xfrm>
+                      <a:off x="0" y="0"/>
+                      <a:ext cx="1681182" cy="1268816"/>
+                    </a:xfrm>
+                    <a:prstGeom prst="rect">
+                      <a:avLst/>
+                    </a:prstGeom>
                   </pic:spPr>
                 </pic:pic>
               </a:graphicData>
@@ -2117,13 +2165,13 @@
       <w14:ligatures w14:val="none"/>
     </w:rPr>
   </w:style>
-  <w:style w:type="character" w:default="1" w:styleId="DefaultParagraphFont">
+  <w:style w:type="character" w:default="1" w:styleId="Policepardfaut">
     <w:name w:val="Default Paragraph Font"/>
     <w:uiPriority w:val="1"/>
     <w:semiHidden/>
     <w:unhideWhenUsed/>
   </w:style>
-  <w:style w:type="table" w:default="1" w:styleId="TableNormal">
+  <w:style w:type="table" w:default="1" w:styleId="TableauNormal">
     <w:name w:val="Normal Table"/>
     <w:uiPriority w:val="99"/>
     <w:semiHidden/>
@@ -2138,7 +2186,7 @@
       </w:tblCellMar>
     </w:tblPr>
   </w:style>
-  <w:style w:type="numbering" w:default="1" w:styleId="NoList">
+  <w:style w:type="numbering" w:default="1" w:styleId="Aucuneliste">
     <w:name w:val="No List"/>
     <w:uiPriority w:val="99"/>
     <w:semiHidden/>

</xml_diff>